<commit_message>
updating the SA and addendum with 2026 dates
</commit_message>
<xml_diff>
--- a/corporate-partners-appendix/modules/mentors/attachments/addendum.docx
+++ b/corporate-partners-appendix/modules/mentors/attachments/addendum.docx
@@ -2576,7 +2576,31 @@
         <w:rPr>
           <w:rFonts w:ascii="Times New Roman" w:hAnsi="Times New Roman" w:cs="Times New Roman"/>
         </w:rPr>
-        <w:t>5 years of partnership (Fall 2025 through Spring 2030)</w:t>
+        <w:t>5 years of partnership (Fall 202</w:t>
+      </w:r>
+      <w:r>
+        <w:rPr>
+          <w:rFonts w:ascii="Times New Roman" w:hAnsi="Times New Roman" w:cs="Times New Roman"/>
+        </w:rPr>
+        <w:t>6</w:t>
+      </w:r>
+      <w:r>
+        <w:rPr>
+          <w:rFonts w:ascii="Times New Roman" w:hAnsi="Times New Roman" w:cs="Times New Roman"/>
+        </w:rPr>
+        <w:t xml:space="preserve"> through Spring 203</w:t>
+      </w:r>
+      <w:r>
+        <w:rPr>
+          <w:rFonts w:ascii="Times New Roman" w:hAnsi="Times New Roman" w:cs="Times New Roman"/>
+        </w:rPr>
+        <w:t>1</w:t>
+      </w:r>
+      <w:r>
+        <w:rPr>
+          <w:rFonts w:ascii="Times New Roman" w:hAnsi="Times New Roman" w:cs="Times New Roman"/>
+        </w:rPr>
+        <w:t>)</w:t>
       </w:r>
     </w:p>
     <w:p>

</xml_diff>

<commit_message>
updating the Sponsor Acknowledgement and Addendum
</commit_message>
<xml_diff>
--- a/corporate-partners-appendix/modules/mentors/attachments/addendum.docx
+++ b/corporate-partners-appendix/modules/mentors/attachments/addendum.docx
@@ -1047,7 +1047,6 @@
           <w:rFonts w:ascii="Times New Roman" w:hAnsi="Times New Roman" w:cs="Times New Roman"/>
           <w:b/>
           <w:bCs/>
-          <w:u w:val="single"/>
         </w:rPr>
         <w:t>Project Title:</w:t>
       </w:r>
@@ -1056,7 +1055,6 @@
           <w:rFonts w:ascii="Times New Roman" w:hAnsi="Times New Roman" w:cs="Times New Roman"/>
           <w:b/>
           <w:bCs/>
-          <w:u w:val="single"/>
         </w:rPr>
         <w:t xml:space="preserve"> </w:t>
       </w:r>
@@ -1860,7 +1858,19 @@
         <w:rPr>
           <w:rFonts w:ascii="Times New Roman" w:hAnsi="Times New Roman" w:cs="Times New Roman"/>
         </w:rPr>
-        <w:t>One 9-month project, with 3 graduate students and 9 undergraduates (self-selected), plus 1 TA</w:t>
+        <w:t xml:space="preserve">One 9-month project, with </w:t>
+      </w:r>
+      <w:r>
+        <w:rPr>
+          <w:rFonts w:ascii="Times New Roman" w:hAnsi="Times New Roman" w:cs="Times New Roman"/>
+        </w:rPr>
+        <w:t>(approximately) 8-12 graduate and undergraduate students</w:t>
+      </w:r>
+      <w:r>
+        <w:rPr>
+          <w:rFonts w:ascii="Times New Roman" w:hAnsi="Times New Roman" w:cs="Times New Roman"/>
+        </w:rPr>
+        <w:t xml:space="preserve"> (self-selected), plus 1 TA</w:t>
       </w:r>
     </w:p>
     <w:p>
@@ -10022,7 +10032,7 @@
               <w:rPr>
                 <w:rFonts w:ascii="Times New Roman" w:hAnsi="Times New Roman" w:cs="Times New Roman"/>
               </w:rPr>
-              <w:t>October 10, 2025</w:t>
+              <w:t>January 8, 2026</w:t>
             </w:r>
           </w:p>
         </w:sdtContent>

</xml_diff>